<commit_message>
fixat menybredd för stora skärmar
</commit_message>
<xml_diff>
--- a/tennispartner.docx
+++ b/tennispartner.docx
@@ -20,15 +20,7 @@
     </w:p>
     <w:p>
       <w:r>
-        <w:t xml:space="preserve">Vidareutveckla den här React projekt där vi kommer att använda </w:t>
-      </w:r>
-      <w:proofErr w:type="spellStart"/>
-      <w:r>
-        <w:t>css</w:t>
-      </w:r>
-      <w:proofErr w:type="spellEnd"/>
-      <w:r>
-        <w:t xml:space="preserve"> och javascript i front end i separata filer. </w:t>
+        <w:t xml:space="preserve">Vidareutveckla den här React projekt där vi kommer att använda css och javascript i front end i separata filer. </w:t>
       </w:r>
     </w:p>
     <w:p>
@@ -44,36 +36,12 @@
     </w:p>
     <w:p>
       <w:r>
-        <w:t xml:space="preserve">Hela webbsidan ska vara </w:t>
-      </w:r>
-      <w:proofErr w:type="spellStart"/>
-      <w:r>
-        <w:t>responsiv</w:t>
-      </w:r>
-      <w:proofErr w:type="spellEnd"/>
-      <w:r>
-        <w:t xml:space="preserve"> i alla sina delar.</w:t>
-      </w:r>
-    </w:p>
-    <w:p>
-      <w:r>
-        <w:t xml:space="preserve">Senare kommer dessa att sparas i back end där vi kommer att använda en </w:t>
-      </w:r>
-      <w:proofErr w:type="spellStart"/>
-      <w:r>
-        <w:t>mysql</w:t>
-      </w:r>
-      <w:proofErr w:type="spellEnd"/>
-      <w:r>
-        <w:t xml:space="preserve"> databas med H2 för utveckling från en lokal server. Ramverket blir Spring </w:t>
-      </w:r>
-      <w:proofErr w:type="spellStart"/>
-      <w:r>
-        <w:t>Boot</w:t>
-      </w:r>
-      <w:proofErr w:type="spellEnd"/>
-      <w:r>
-        <w:t xml:space="preserve"> JPA. </w:t>
+        <w:t>Hela webbsidan ska vara responsiv i alla sina delar.</w:t>
+      </w:r>
+    </w:p>
+    <w:p>
+      <w:r>
+        <w:t xml:space="preserve">Senare kommer dessa att sparas i back end där vi kommer att använda en mysql databas med H2 för utveckling från en lokal server. Ramverket blir Spring Boot JPA. </w:t>
       </w:r>
     </w:p>
     <w:p>
@@ -173,25 +141,12 @@
       </w:r>
     </w:p>
     <w:p>
-      <w:proofErr w:type="spellStart"/>
-      <w:r>
-        <w:t>Label</w:t>
-      </w:r>
-      <w:proofErr w:type="spellEnd"/>
-      <w:r>
-        <w:t>: E-postadress</w:t>
-      </w:r>
-    </w:p>
-    <w:p>
-      <w:pPr>
-        <w:rPr>
-          <w:lang w:val="en-US"/>
-        </w:rPr>
-      </w:pPr>
-      <w:r>
-        <w:rPr>
-          <w:lang w:val="en-US"/>
-        </w:rPr>
+      <w:r>
+        <w:t>Label: E-postadress</w:t>
+      </w:r>
+    </w:p>
+    <w:p>
+      <w:r>
         <w:t>Placeholder: Din e-post</w:t>
       </w:r>
     </w:p>
@@ -204,24 +159,14 @@
       </w:r>
     </w:p>
     <w:p>
-      <w:proofErr w:type="spellStart"/>
-      <w:r>
-        <w:t>Label</w:t>
-      </w:r>
-      <w:proofErr w:type="spellEnd"/>
-      <w:r>
-        <w:t>: Lösenord</w:t>
-      </w:r>
-    </w:p>
-    <w:p>
-      <w:proofErr w:type="spellStart"/>
+      <w:r>
+        <w:t>Label: Lösenord</w:t>
+      </w:r>
+    </w:p>
+    <w:p>
       <w:r>
         <w:lastRenderedPageBreak/>
-        <w:t>Placeholder</w:t>
-      </w:r>
-      <w:proofErr w:type="spellEnd"/>
-      <w:r>
-        <w:t>: Ditt lösenord</w:t>
+        <w:t>Placeholder: Ditt lösenord</w:t>
       </w:r>
     </w:p>
     <w:p>
@@ -289,7 +234,6 @@
       </w:r>
     </w:p>
     <w:p>
-      <w:proofErr w:type="spellStart"/>
       <w:r>
         <w:rPr>
           <w:b/>
@@ -297,12 +241,8 @@
         </w:rPr>
         <w:t>Label</w:t>
       </w:r>
-      <w:proofErr w:type="spellEnd"/>
-      <w:r>
-        <w:t xml:space="preserve">: </w:t>
-      </w:r>
-      <w:r>
-        <w:t>Turneringsnamn</w:t>
+      <w:r>
+        <w:t>: Turneringsnamn</w:t>
       </w:r>
     </w:p>
     <w:p>
@@ -318,7 +258,6 @@
       </w:r>
     </w:p>
     <w:p>
-      <w:proofErr w:type="spellStart"/>
       <w:r>
         <w:rPr>
           <w:b/>
@@ -326,13 +265,11 @@
         </w:rPr>
         <w:t>Placeholder</w:t>
       </w:r>
-      <w:proofErr w:type="spellEnd"/>
       <w:r>
         <w:t>: Turneringsnamn</w:t>
       </w:r>
     </w:p>
     <w:p>
-      <w:proofErr w:type="spellStart"/>
       <w:r>
         <w:rPr>
           <w:b/>
@@ -340,7 +277,6 @@
         </w:rPr>
         <w:t>Label</w:t>
       </w:r>
-      <w:proofErr w:type="spellEnd"/>
       <w:r>
         <w:t>: Sista anmälningsdag</w:t>
       </w:r>
@@ -358,56 +294,6 @@
       </w:r>
     </w:p>
     <w:p>
-      <w:proofErr w:type="spellStart"/>
-      <w:r>
-        <w:rPr>
-          <w:b/>
-          <w:bCs/>
-        </w:rPr>
-        <w:t>Label</w:t>
-      </w:r>
-      <w:proofErr w:type="spellEnd"/>
-      <w:r>
-        <w:t>: Max antal deltagare per grupp</w:t>
-      </w:r>
-    </w:p>
-    <w:p>
-      <w:r>
-        <w:rPr>
-          <w:b/>
-          <w:bCs/>
-        </w:rPr>
-        <w:t>Typ</w:t>
-      </w:r>
-      <w:r>
-        <w:t>: Dragreglage</w:t>
-      </w:r>
-    </w:p>
-    <w:p>
-      <w:r>
-        <w:rPr>
-          <w:b/>
-          <w:bCs/>
-        </w:rPr>
-        <w:t>Värde</w:t>
-      </w:r>
-      <w:r>
-        <w:t>: 2 till 5</w:t>
-      </w:r>
-    </w:p>
-    <w:p>
-      <w:r>
-        <w:rPr>
-          <w:b/>
-          <w:bCs/>
-        </w:rPr>
-        <w:t>Default</w:t>
-      </w:r>
-      <w:r>
-        <w:t>: 2</w:t>
-      </w:r>
-    </w:p>
-    <w:p>
       <w:pPr>
         <w:pStyle w:val="Rubrik3"/>
       </w:pPr>
@@ -436,13 +322,8 @@
       </w:r>
     </w:p>
     <w:p>
-      <w:proofErr w:type="spellStart"/>
-      <w:r>
-        <w:t>Label</w:t>
-      </w:r>
-      <w:proofErr w:type="spellEnd"/>
-      <w:r>
-        <w:t>: Namn och Efternamn</w:t>
+      <w:r>
+        <w:t>Label: Namn och Efternamn</w:t>
       </w:r>
     </w:p>
     <w:p>
@@ -451,28 +332,17 @@
       </w:r>
     </w:p>
     <w:p>
-      <w:proofErr w:type="spellStart"/>
-      <w:r>
-        <w:t>Placeholder</w:t>
-      </w:r>
-      <w:proofErr w:type="spellEnd"/>
-      <w:r>
-        <w:t>: Skriv ditt namn och efternamn</w:t>
-      </w:r>
-    </w:p>
-    <w:p>
-      <w:proofErr w:type="spellStart"/>
-      <w:r>
-        <w:t>Label</w:t>
-      </w:r>
-      <w:proofErr w:type="spellEnd"/>
-      <w:r>
-        <w:t>: Epost</w:t>
-      </w:r>
-    </w:p>
-    <w:p>
-      <w:r>
-        <w:lastRenderedPageBreak/>
+      <w:r>
+        <w:t>Placeholder: Skriv ditt namn och efternamn</w:t>
+      </w:r>
+    </w:p>
+    <w:p>
+      <w:r>
+        <w:t>Label: Epost</w:t>
+      </w:r>
+    </w:p>
+    <w:p>
+      <w:r>
         <w:t>Typ: Inputfält av typ email</w:t>
       </w:r>
     </w:p>
@@ -499,25 +369,9 @@
       </w:hyperlink>
     </w:p>
     <w:p>
-      <w:pPr>
-        <w:rPr>
-          <w:lang w:val="en-US"/>
-        </w:rPr>
-      </w:pPr>
-      <w:r>
-        <w:rPr>
-          <w:lang w:val="en-US"/>
-        </w:rPr>
-        <w:t xml:space="preserve">Label: </w:t>
-      </w:r>
-      <w:proofErr w:type="spellStart"/>
-      <w:r>
-        <w:rPr>
-          <w:lang w:val="en-US"/>
-        </w:rPr>
-        <w:t>Telefon</w:t>
-      </w:r>
-      <w:proofErr w:type="spellEnd"/>
+      <w:r>
+        <w:t>Label: Telefon</w:t>
+      </w:r>
     </w:p>
     <w:p>
       <w:r>
@@ -528,23 +382,14 @@
       </w:r>
     </w:p>
     <w:p>
-      <w:proofErr w:type="spellStart"/>
-      <w:r>
-        <w:t>Placeholder</w:t>
-      </w:r>
-      <w:proofErr w:type="spellEnd"/>
-      <w:r>
-        <w:t>: Ex: 0707007171</w:t>
-      </w:r>
-    </w:p>
-    <w:p>
-      <w:proofErr w:type="spellStart"/>
-      <w:r>
-        <w:t>Label</w:t>
-      </w:r>
-      <w:proofErr w:type="spellEnd"/>
-      <w:r>
-        <w:t>: Nivå</w:t>
+      <w:r>
+        <w:lastRenderedPageBreak/>
+        <w:t>Placeholder: Ex: 0707007171</w:t>
+      </w:r>
+    </w:p>
+    <w:p>
+      <w:r>
+        <w:t>Label: Nivå</w:t>
       </w:r>
     </w:p>
     <w:p>
@@ -571,13 +416,8 @@
       </w:r>
     </w:p>
     <w:p>
-      <w:proofErr w:type="spellStart"/>
-      <w:r>
-        <w:t>Label</w:t>
-      </w:r>
-      <w:proofErr w:type="spellEnd"/>
-      <w:r>
-        <w:t>: Avatar</w:t>
+      <w:r>
+        <w:t>Label: Avatar</w:t>
       </w:r>
     </w:p>
     <w:p>
@@ -591,13 +431,8 @@
       </w:r>
     </w:p>
     <w:p>
-      <w:proofErr w:type="spellStart"/>
-      <w:r>
-        <w:t>Label</w:t>
-      </w:r>
-      <w:proofErr w:type="spellEnd"/>
-      <w:r>
-        <w:t>: Jag söker partner för den här turnering.</w:t>
+      <w:r>
+        <w:t>Label: Jag söker partner för den här turnering.</w:t>
       </w:r>
     </w:p>
     <w:p>
@@ -611,13 +446,8 @@
       </w:r>
     </w:p>
     <w:p>
-      <w:proofErr w:type="spellStart"/>
-      <w:r>
-        <w:t>Label</w:t>
-      </w:r>
-      <w:proofErr w:type="spellEnd"/>
-      <w:r>
-        <w:t>: Lösenord</w:t>
+      <w:r>
+        <w:t>Label: Lösenord</w:t>
       </w:r>
     </w:p>
     <w:p>
@@ -626,13 +456,8 @@
       </w:r>
     </w:p>
     <w:p>
-      <w:proofErr w:type="spellStart"/>
-      <w:r>
-        <w:t>Label</w:t>
-      </w:r>
-      <w:proofErr w:type="spellEnd"/>
-      <w:r>
-        <w:t>: Upprepa lösenord</w:t>
+      <w:r>
+        <w:t>Label: Upprepa lösenord</w:t>
       </w:r>
     </w:p>
     <w:p>
@@ -669,7 +494,6 @@
         <w:pStyle w:val="Rubrik3"/>
       </w:pPr>
       <w:r>
-        <w:lastRenderedPageBreak/>
         <w:t>Sök medspelare</w:t>
       </w:r>
     </w:p>
@@ -708,13 +532,9 @@
       </w:r>
     </w:p>
     <w:p>
-      <w:proofErr w:type="spellStart"/>
-      <w:r>
-        <w:t>Label</w:t>
-      </w:r>
-      <w:proofErr w:type="spellEnd"/>
-      <w:r>
-        <w:t>: Sök spelare med namn</w:t>
+      <w:r>
+        <w:lastRenderedPageBreak/>
+        <w:t>Label: Sök spelare med namn</w:t>
       </w:r>
     </w:p>
     <w:p>
@@ -728,13 +548,8 @@
       </w:r>
     </w:p>
     <w:p>
-      <w:proofErr w:type="spellStart"/>
-      <w:r>
-        <w:t>Label</w:t>
-      </w:r>
-      <w:proofErr w:type="spellEnd"/>
-      <w:r>
-        <w:t xml:space="preserve">: Sortera per nivå: </w:t>
+      <w:r>
+        <w:t xml:space="preserve">Label: Sortera per nivå: </w:t>
       </w:r>
     </w:p>
     <w:p>
@@ -857,42 +672,45 @@
     </w:p>
     <w:p>
       <w:r>
+        <w:t>Ny inbjudan, Avvaktar, Ignorera</w:t>
+      </w:r>
+      <w:r>
+        <w:t>d</w:t>
+      </w:r>
+      <w:r>
+        <w:t>.</w:t>
+      </w:r>
+    </w:p>
+    <w:p>
+      <w:r>
+        <w:t xml:space="preserve">Förutom den fullständiga information som varje spelare har i sin profil, visas följande knappar: </w:t>
+      </w:r>
+    </w:p>
+    <w:p>
+      <w:r>
+        <w:t>Acceptera</w:t>
+      </w:r>
+      <w:r>
+        <w:t>: En modal dyker upp med följande information: ”</w:t>
+      </w:r>
+      <w:r>
+        <w:t xml:space="preserve">Viktigt! </w:t>
+      </w:r>
+      <w:r>
+        <w:t xml:space="preserve">Kontakta den här spelaren nu. </w:t>
+      </w:r>
+      <w:r>
+        <w:t xml:space="preserve">När du har fått bekräftat att ni ska spela tillsammans se till att ni redigerar er profil så att ni avmarkerar att ni är tillgängliga. Om det är en </w:t>
+      </w:r>
+      <w:r>
+        <w:t>sådan</w:t>
+      </w:r>
+      <w:r>
+        <w:t xml:space="preserve"> turnering där det tillåts </w:t>
+      </w:r>
+      <w:r>
         <w:lastRenderedPageBreak/>
-        <w:t>Ny inbjudan, Avvaktar, Ignorera</w:t>
-      </w:r>
-      <w:r>
-        <w:t>d</w:t>
-      </w:r>
-      <w:r>
-        <w:t>.</w:t>
-      </w:r>
-    </w:p>
-    <w:p>
-      <w:r>
-        <w:t xml:space="preserve">Förutom den fullständiga information som varje spelare har i sin profil, visas följande knappar: </w:t>
-      </w:r>
-    </w:p>
-    <w:p>
-      <w:r>
-        <w:t>Acceptera</w:t>
-      </w:r>
-      <w:r>
-        <w:t>: En modal dyker upp med följande information: ”</w:t>
-      </w:r>
-      <w:r>
-        <w:t xml:space="preserve">Viktigt! </w:t>
-      </w:r>
-      <w:r>
-        <w:t xml:space="preserve">Kontakta den här spelaren nu. </w:t>
-      </w:r>
-      <w:r>
-        <w:t xml:space="preserve">När du har fått bekräftat att ni ska spela tillsammans se till att ni redigerar er profil så att ni avmarkerar att ni är tillgängliga. Om det är en </w:t>
-      </w:r>
-      <w:r>
-        <w:t>sådan</w:t>
-      </w:r>
-      <w:r>
-        <w:t xml:space="preserve"> turnering där det tillåts flera spelare och ni anser att ni behöver fler, avvakta med att avmarkera och fortsätt att söka en annan person</w:t>
+        <w:t>flera spelare och ni anser att ni behöver fler, avvakta med att avmarkera och fortsätt att söka en annan person</w:t>
       </w:r>
       <w:r>
         <w:t>.”</w:t>
@@ -932,15 +750,7 @@
     </w:p>
     <w:p>
       <w:r>
-        <w:t xml:space="preserve">Avbryt – </w:t>
-      </w:r>
-      <w:proofErr w:type="spellStart"/>
-      <w:r>
-        <w:t>Modalen</w:t>
-      </w:r>
-      <w:proofErr w:type="spellEnd"/>
-      <w:r>
-        <w:t xml:space="preserve"> stängs och inget händer.</w:t>
+        <w:t>Avbryt – Modalen stängs och inget händer.</w:t>
       </w:r>
     </w:p>
     <w:p>
@@ -1694,7 +1504,6 @@
   <w:style w:type="character" w:default="1" w:styleId="Standardstycketeckensnitt">
     <w:name w:val="Default Paragraph Font"/>
     <w:uiPriority w:val="1"/>
-    <w:semiHidden/>
     <w:unhideWhenUsed/>
   </w:style>
   <w:style w:type="table" w:default="1" w:styleId="Normaltabell">

</xml_diff>